<commit_message>
Ajout de la fiche de contrôle des processus
</commit_message>
<xml_diff>
--- a/DOSSIERS A RENDRE/1.0/Fiche de controle des processus 1.0.docx
+++ b/DOSSIERS A RENDRE/1.0/Fiche de controle des processus 1.0.docx
@@ -95,10 +95,16 @@
                 <w:sz w:val="22"/>
                 <w:szCs w:val="22"/>
               </w:rPr>
-              <w:t xml:space="preserve"> Quentin PANISSIER</w:t>
+              <w:t xml:space="preserve"> </w:t>
             </w:r>
-            <w:bookmarkStart w:id="0" w:name="_GoBack"/>
-            <w:bookmarkEnd w:id="0"/>
+            <w:r>
+              <w:rPr>
+                <w:rFonts w:ascii="Arial" w:hAnsi="Arial" w:cs="Arial"/>
+                <w:sz w:val="22"/>
+                <w:szCs w:val="22"/>
+              </w:rPr>
+              <w:t>Quentin PANISSIER</w:t>
+            </w:r>
           </w:p>
         </w:tc>
       </w:tr>
@@ -112,8 +118,9 @@
         <w:tblLook w:val="04A0" w:firstRow="1" w:lastRow="0" w:firstColumn="1" w:lastColumn="0" w:noHBand="0" w:noVBand="1"/>
       </w:tblPr>
       <w:tblGrid>
-        <w:gridCol w:w="1526"/>
-        <w:gridCol w:w="9178"/>
+        <w:gridCol w:w="1409"/>
+        <w:gridCol w:w="7771"/>
+        <w:gridCol w:w="1524"/>
       </w:tblGrid>
       <w:tr>
         <w:trPr>
@@ -121,7 +128,7 @@
         </w:trPr>
         <w:tc>
           <w:tcPr>
-            <w:tcW w:w="1526" w:type="dxa"/>
+            <w:tcW w:w="1409" w:type="dxa"/>
             <w:shd w:val="clear" w:color="auto" w:fill="8DB3E2" w:themeFill="text2" w:themeFillTint="66"/>
             <w:vAlign w:val="center"/>
           </w:tcPr>
@@ -152,7 +159,7 @@
         </w:tc>
         <w:tc>
           <w:tcPr>
-            <w:tcW w:w="9178" w:type="dxa"/>
+            <w:tcW w:w="7771" w:type="dxa"/>
             <w:shd w:val="clear" w:color="auto" w:fill="8DB3E2" w:themeFill="text2" w:themeFillTint="66"/>
             <w:vAlign w:val="center"/>
           </w:tcPr>
@@ -170,6 +177,29 @@
                 <w:b/>
               </w:rPr>
               <w:t>PROCESSUS CONTRÔLES</w:t>
+            </w:r>
+          </w:p>
+        </w:tc>
+        <w:tc>
+          <w:tcPr>
+            <w:tcW w:w="1524" w:type="dxa"/>
+            <w:shd w:val="clear" w:color="auto" w:fill="8DB3E2" w:themeFill="text2" w:themeFillTint="66"/>
+          </w:tcPr>
+          <w:p>
+            <w:pPr>
+              <w:spacing w:before="120"/>
+              <w:jc w:val="center"/>
+              <w:rPr>
+                <w:rFonts w:ascii="Arial" w:hAnsi="Arial" w:cs="Arial"/>
+                <w:b/>
+              </w:rPr>
+            </w:pPr>
+            <w:r>
+              <w:rPr>
+                <w:rFonts w:ascii="Arial" w:hAnsi="Arial" w:cs="Arial"/>
+                <w:b/>
+              </w:rPr>
+              <w:t>EXISTANT</w:t>
             </w:r>
           </w:p>
         </w:tc>
@@ -180,7 +210,7 @@
         </w:trPr>
         <w:tc>
           <w:tcPr>
-            <w:tcW w:w="1526" w:type="dxa"/>
+            <w:tcW w:w="1409" w:type="dxa"/>
             <w:vAlign w:val="center"/>
           </w:tcPr>
           <w:p>
@@ -192,11 +222,20 @@
                 <w:szCs w:val="22"/>
               </w:rPr>
             </w:pPr>
+            <w:r>
+              <w:rPr>
+                <w:rFonts w:ascii="Arial" w:hAnsi="Arial" w:cs="Arial"/>
+                <w:b/>
+                <w:sz w:val="22"/>
+                <w:szCs w:val="22"/>
+              </w:rPr>
+              <w:t>15/02/2013</w:t>
+            </w:r>
           </w:p>
         </w:tc>
         <w:tc>
           <w:tcPr>
-            <w:tcW w:w="9178" w:type="dxa"/>
+            <w:tcW w:w="7771" w:type="dxa"/>
             <w:vAlign w:val="center"/>
           </w:tcPr>
           <w:p>
@@ -208,6 +247,51 @@
                 <w:szCs w:val="22"/>
               </w:rPr>
             </w:pPr>
+            <w:r>
+              <w:rPr>
+                <w:rFonts w:ascii="Arial" w:hAnsi="Arial" w:cs="Arial"/>
+                <w:b/>
+                <w:sz w:val="22"/>
+                <w:szCs w:val="22"/>
+              </w:rPr>
+              <w:t>Manuel d’utilisation</w:t>
+            </w:r>
+          </w:p>
+        </w:tc>
+        <w:tc>
+          <w:tcPr>
+            <w:tcW w:w="1524" w:type="dxa"/>
+          </w:tcPr>
+          <w:p>
+            <w:pPr>
+              <w:rPr>
+                <w:rFonts w:ascii="Arial" w:hAnsi="Arial" w:cs="Arial"/>
+                <w:b/>
+                <w:sz w:val="22"/>
+                <w:szCs w:val="22"/>
+              </w:rPr>
+            </w:pPr>
+          </w:p>
+          <w:p>
+            <w:pPr>
+              <w:jc w:val="center"/>
+              <w:rPr>
+                <w:rFonts w:ascii="Arial" w:hAnsi="Arial" w:cs="Arial"/>
+                <w:b/>
+                <w:sz w:val="22"/>
+                <w:szCs w:val="22"/>
+              </w:rPr>
+            </w:pPr>
+            <w:r>
+              <w:rPr>
+                <w:rFonts w:ascii="Arial" w:hAnsi="Arial" w:cs="Arial"/>
+                <w:b/>
+                <w:color w:val="00B050"/>
+                <w:sz w:val="22"/>
+                <w:szCs w:val="22"/>
+              </w:rPr>
+              <w:t>OUI</w:t>
+            </w:r>
           </w:p>
         </w:tc>
       </w:tr>
@@ -217,7 +301,7 @@
         </w:trPr>
         <w:tc>
           <w:tcPr>
-            <w:tcW w:w="1526" w:type="dxa"/>
+            <w:tcW w:w="1409" w:type="dxa"/>
             <w:vAlign w:val="center"/>
           </w:tcPr>
           <w:p>
@@ -229,11 +313,20 @@
                 <w:szCs w:val="22"/>
               </w:rPr>
             </w:pPr>
+            <w:r>
+              <w:rPr>
+                <w:rFonts w:ascii="Arial" w:hAnsi="Arial" w:cs="Arial"/>
+                <w:b/>
+                <w:sz w:val="22"/>
+                <w:szCs w:val="22"/>
+              </w:rPr>
+              <w:t>15/02/2013</w:t>
+            </w:r>
           </w:p>
         </w:tc>
         <w:tc>
           <w:tcPr>
-            <w:tcW w:w="9178" w:type="dxa"/>
+            <w:tcW w:w="7771" w:type="dxa"/>
             <w:vAlign w:val="center"/>
           </w:tcPr>
           <w:p>
@@ -245,6 +338,51 @@
                 <w:szCs w:val="22"/>
               </w:rPr>
             </w:pPr>
+            <w:r>
+              <w:rPr>
+                <w:rFonts w:ascii="Arial" w:hAnsi="Arial" w:cs="Arial"/>
+                <w:b/>
+                <w:sz w:val="22"/>
+                <w:szCs w:val="22"/>
+              </w:rPr>
+              <w:t>Manuel d’installation</w:t>
+            </w:r>
+          </w:p>
+        </w:tc>
+        <w:tc>
+          <w:tcPr>
+            <w:tcW w:w="1524" w:type="dxa"/>
+          </w:tcPr>
+          <w:p>
+            <w:pPr>
+              <w:rPr>
+                <w:rFonts w:ascii="Arial" w:hAnsi="Arial" w:cs="Arial"/>
+                <w:b/>
+                <w:sz w:val="22"/>
+                <w:szCs w:val="22"/>
+              </w:rPr>
+            </w:pPr>
+          </w:p>
+          <w:p>
+            <w:pPr>
+              <w:jc w:val="center"/>
+              <w:rPr>
+                <w:rFonts w:ascii="Arial" w:hAnsi="Arial" w:cs="Arial"/>
+                <w:b/>
+                <w:sz w:val="22"/>
+                <w:szCs w:val="22"/>
+              </w:rPr>
+            </w:pPr>
+            <w:r>
+              <w:rPr>
+                <w:rFonts w:ascii="Arial" w:hAnsi="Arial" w:cs="Arial"/>
+                <w:b/>
+                <w:color w:val="FF0000"/>
+                <w:sz w:val="22"/>
+                <w:szCs w:val="22"/>
+              </w:rPr>
+              <w:t>NON</w:t>
+            </w:r>
           </w:p>
         </w:tc>
       </w:tr>
@@ -254,7 +392,7 @@
         </w:trPr>
         <w:tc>
           <w:tcPr>
-            <w:tcW w:w="1526" w:type="dxa"/>
+            <w:tcW w:w="1409" w:type="dxa"/>
             <w:vAlign w:val="center"/>
           </w:tcPr>
           <w:p>
@@ -266,11 +404,20 @@
                 <w:szCs w:val="22"/>
               </w:rPr>
             </w:pPr>
+            <w:r>
+              <w:rPr>
+                <w:rFonts w:ascii="Arial" w:hAnsi="Arial" w:cs="Arial"/>
+                <w:b/>
+                <w:sz w:val="22"/>
+                <w:szCs w:val="22"/>
+              </w:rPr>
+              <w:t>15/02/2013</w:t>
+            </w:r>
           </w:p>
         </w:tc>
         <w:tc>
           <w:tcPr>
-            <w:tcW w:w="9178" w:type="dxa"/>
+            <w:tcW w:w="7771" w:type="dxa"/>
             <w:vAlign w:val="center"/>
           </w:tcPr>
           <w:p>
@@ -282,6 +429,51 @@
                 <w:szCs w:val="22"/>
               </w:rPr>
             </w:pPr>
+            <w:r>
+              <w:rPr>
+                <w:rFonts w:ascii="Arial" w:hAnsi="Arial" w:cs="Arial"/>
+                <w:b/>
+                <w:sz w:val="22"/>
+                <w:szCs w:val="22"/>
+              </w:rPr>
+              <w:t>Fiche de compte rendu de revue</w:t>
+            </w:r>
+          </w:p>
+        </w:tc>
+        <w:tc>
+          <w:tcPr>
+            <w:tcW w:w="1524" w:type="dxa"/>
+          </w:tcPr>
+          <w:p>
+            <w:pPr>
+              <w:rPr>
+                <w:rFonts w:ascii="Arial" w:hAnsi="Arial" w:cs="Arial"/>
+                <w:b/>
+                <w:sz w:val="22"/>
+                <w:szCs w:val="22"/>
+              </w:rPr>
+            </w:pPr>
+          </w:p>
+          <w:p>
+            <w:pPr>
+              <w:jc w:val="center"/>
+              <w:rPr>
+                <w:rFonts w:ascii="Arial" w:hAnsi="Arial" w:cs="Arial"/>
+                <w:b/>
+                <w:sz w:val="22"/>
+                <w:szCs w:val="22"/>
+              </w:rPr>
+            </w:pPr>
+            <w:r>
+              <w:rPr>
+                <w:rFonts w:ascii="Arial" w:hAnsi="Arial" w:cs="Arial"/>
+                <w:b/>
+                <w:color w:val="00B050"/>
+                <w:sz w:val="22"/>
+                <w:szCs w:val="22"/>
+              </w:rPr>
+              <w:t>OUI</w:t>
+            </w:r>
           </w:p>
         </w:tc>
       </w:tr>
@@ -291,7 +483,7 @@
         </w:trPr>
         <w:tc>
           <w:tcPr>
-            <w:tcW w:w="1526" w:type="dxa"/>
+            <w:tcW w:w="1409" w:type="dxa"/>
             <w:vAlign w:val="center"/>
           </w:tcPr>
           <w:p>
@@ -303,11 +495,20 @@
                 <w:szCs w:val="22"/>
               </w:rPr>
             </w:pPr>
+            <w:r>
+              <w:rPr>
+                <w:rFonts w:ascii="Arial" w:hAnsi="Arial" w:cs="Arial"/>
+                <w:b/>
+                <w:sz w:val="22"/>
+                <w:szCs w:val="22"/>
+              </w:rPr>
+              <w:t>15/02/2013</w:t>
+            </w:r>
           </w:p>
         </w:tc>
         <w:tc>
           <w:tcPr>
-            <w:tcW w:w="9178" w:type="dxa"/>
+            <w:tcW w:w="7771" w:type="dxa"/>
             <w:vAlign w:val="center"/>
           </w:tcPr>
           <w:p>
@@ -319,6 +520,69 @@
                 <w:szCs w:val="22"/>
               </w:rPr>
             </w:pPr>
+            <w:r>
+              <w:rPr>
+                <w:rFonts w:ascii="Arial" w:hAnsi="Arial" w:cs="Arial"/>
+                <w:b/>
+                <w:sz w:val="22"/>
+                <w:szCs w:val="22"/>
+              </w:rPr>
+              <w:t>Fiche de contrôle de</w:t>
+            </w:r>
+            <w:r>
+              <w:rPr>
+                <w:rFonts w:ascii="Arial" w:hAnsi="Arial" w:cs="Arial"/>
+                <w:b/>
+                <w:sz w:val="22"/>
+                <w:szCs w:val="22"/>
+              </w:rPr>
+              <w:t>s</w:t>
+            </w:r>
+            <w:r>
+              <w:rPr>
+                <w:rFonts w:ascii="Arial" w:hAnsi="Arial" w:cs="Arial"/>
+                <w:b/>
+                <w:sz w:val="22"/>
+                <w:szCs w:val="22"/>
+              </w:rPr>
+              <w:t xml:space="preserve"> processus</w:t>
+            </w:r>
+          </w:p>
+        </w:tc>
+        <w:tc>
+          <w:tcPr>
+            <w:tcW w:w="1524" w:type="dxa"/>
+          </w:tcPr>
+          <w:p>
+            <w:pPr>
+              <w:rPr>
+                <w:rFonts w:ascii="Arial" w:hAnsi="Arial" w:cs="Arial"/>
+                <w:b/>
+                <w:sz w:val="22"/>
+                <w:szCs w:val="22"/>
+              </w:rPr>
+            </w:pPr>
+          </w:p>
+          <w:p>
+            <w:pPr>
+              <w:jc w:val="center"/>
+              <w:rPr>
+                <w:rFonts w:ascii="Arial" w:hAnsi="Arial" w:cs="Arial"/>
+                <w:b/>
+                <w:sz w:val="22"/>
+                <w:szCs w:val="22"/>
+              </w:rPr>
+            </w:pPr>
+            <w:r>
+              <w:rPr>
+                <w:rFonts w:ascii="Arial" w:hAnsi="Arial" w:cs="Arial"/>
+                <w:b/>
+                <w:color w:val="00B050"/>
+                <w:sz w:val="22"/>
+                <w:szCs w:val="22"/>
+              </w:rPr>
+              <w:t>OUI</w:t>
+            </w:r>
           </w:p>
         </w:tc>
       </w:tr>
@@ -328,7 +592,7 @@
         </w:trPr>
         <w:tc>
           <w:tcPr>
-            <w:tcW w:w="1526" w:type="dxa"/>
+            <w:tcW w:w="1409" w:type="dxa"/>
             <w:vAlign w:val="center"/>
           </w:tcPr>
           <w:p>
@@ -340,11 +604,20 @@
                 <w:szCs w:val="22"/>
               </w:rPr>
             </w:pPr>
+            <w:r>
+              <w:rPr>
+                <w:rFonts w:ascii="Arial" w:hAnsi="Arial" w:cs="Arial"/>
+                <w:b/>
+                <w:sz w:val="22"/>
+                <w:szCs w:val="22"/>
+              </w:rPr>
+              <w:t>15/02/2013</w:t>
+            </w:r>
           </w:p>
         </w:tc>
         <w:tc>
           <w:tcPr>
-            <w:tcW w:w="9178" w:type="dxa"/>
+            <w:tcW w:w="7771" w:type="dxa"/>
             <w:vAlign w:val="center"/>
           </w:tcPr>
           <w:p>
@@ -356,9 +629,511 @@
                 <w:szCs w:val="22"/>
               </w:rPr>
             </w:pPr>
+            <w:r>
+              <w:rPr>
+                <w:rFonts w:ascii="Arial" w:hAnsi="Arial" w:cs="Arial"/>
+                <w:b/>
+                <w:sz w:val="22"/>
+                <w:szCs w:val="22"/>
+              </w:rPr>
+              <w:t>Fiche de demande de modification</w:t>
+            </w:r>
+          </w:p>
+        </w:tc>
+        <w:tc>
+          <w:tcPr>
+            <w:tcW w:w="1524" w:type="dxa"/>
+          </w:tcPr>
+          <w:p>
+            <w:pPr>
+              <w:rPr>
+                <w:rFonts w:ascii="Arial" w:hAnsi="Arial" w:cs="Arial"/>
+                <w:b/>
+                <w:sz w:val="22"/>
+                <w:szCs w:val="22"/>
+              </w:rPr>
+            </w:pPr>
+          </w:p>
+          <w:p>
+            <w:pPr>
+              <w:jc w:val="center"/>
+              <w:rPr>
+                <w:rFonts w:ascii="Arial" w:hAnsi="Arial" w:cs="Arial"/>
+                <w:b/>
+                <w:sz w:val="22"/>
+                <w:szCs w:val="22"/>
+              </w:rPr>
+            </w:pPr>
+            <w:r>
+              <w:rPr>
+                <w:rFonts w:ascii="Arial" w:hAnsi="Arial" w:cs="Arial"/>
+                <w:b/>
+                <w:color w:val="FF0000"/>
+                <w:sz w:val="22"/>
+                <w:szCs w:val="22"/>
+              </w:rPr>
+              <w:t>NON</w:t>
+            </w:r>
           </w:p>
         </w:tc>
       </w:tr>
+      <w:tr>
+        <w:trPr>
+          <w:trHeight w:val="891"/>
+        </w:trPr>
+        <w:tc>
+          <w:tcPr>
+            <w:tcW w:w="1409" w:type="dxa"/>
+            <w:vAlign w:val="center"/>
+          </w:tcPr>
+          <w:p>
+            <w:pPr>
+              <w:rPr>
+                <w:rFonts w:ascii="Arial" w:hAnsi="Arial" w:cs="Arial"/>
+                <w:b/>
+                <w:sz w:val="22"/>
+                <w:szCs w:val="22"/>
+              </w:rPr>
+            </w:pPr>
+            <w:r>
+              <w:rPr>
+                <w:rFonts w:ascii="Arial" w:hAnsi="Arial" w:cs="Arial"/>
+                <w:b/>
+                <w:sz w:val="22"/>
+                <w:szCs w:val="22"/>
+              </w:rPr>
+              <w:t>15/02/2013</w:t>
+            </w:r>
+          </w:p>
+        </w:tc>
+        <w:tc>
+          <w:tcPr>
+            <w:tcW w:w="7771" w:type="dxa"/>
+            <w:vAlign w:val="center"/>
+          </w:tcPr>
+          <w:p>
+            <w:pPr>
+              <w:rPr>
+                <w:rFonts w:ascii="Arial" w:hAnsi="Arial" w:cs="Arial"/>
+                <w:b/>
+                <w:sz w:val="22"/>
+                <w:szCs w:val="22"/>
+              </w:rPr>
+            </w:pPr>
+            <w:r>
+              <w:rPr>
+                <w:rFonts w:ascii="Arial" w:hAnsi="Arial" w:cs="Arial"/>
+                <w:b/>
+                <w:sz w:val="22"/>
+                <w:szCs w:val="22"/>
+              </w:rPr>
+              <w:t>Fiche de suivi de modification</w:t>
+            </w:r>
+          </w:p>
+        </w:tc>
+        <w:tc>
+          <w:tcPr>
+            <w:tcW w:w="1524" w:type="dxa"/>
+          </w:tcPr>
+          <w:p>
+            <w:pPr>
+              <w:rPr>
+                <w:rFonts w:ascii="Arial" w:hAnsi="Arial" w:cs="Arial"/>
+                <w:b/>
+                <w:sz w:val="22"/>
+                <w:szCs w:val="22"/>
+              </w:rPr>
+            </w:pPr>
+          </w:p>
+          <w:p>
+            <w:pPr>
+              <w:jc w:val="center"/>
+              <w:rPr>
+                <w:rFonts w:ascii="Arial" w:hAnsi="Arial" w:cs="Arial"/>
+                <w:b/>
+                <w:sz w:val="22"/>
+                <w:szCs w:val="22"/>
+              </w:rPr>
+            </w:pPr>
+            <w:r>
+              <w:rPr>
+                <w:rFonts w:ascii="Arial" w:hAnsi="Arial" w:cs="Arial"/>
+                <w:b/>
+                <w:color w:val="FF0000"/>
+                <w:sz w:val="22"/>
+                <w:szCs w:val="22"/>
+              </w:rPr>
+              <w:t>NON</w:t>
+            </w:r>
+          </w:p>
+        </w:tc>
+      </w:tr>
+      <w:tr>
+        <w:trPr>
+          <w:trHeight w:val="891"/>
+        </w:trPr>
+        <w:tc>
+          <w:tcPr>
+            <w:tcW w:w="1409" w:type="dxa"/>
+            <w:vAlign w:val="center"/>
+          </w:tcPr>
+          <w:p>
+            <w:pPr>
+              <w:rPr>
+                <w:rFonts w:ascii="Arial" w:hAnsi="Arial" w:cs="Arial"/>
+                <w:b/>
+                <w:sz w:val="22"/>
+                <w:szCs w:val="22"/>
+              </w:rPr>
+            </w:pPr>
+            <w:r>
+              <w:rPr>
+                <w:rFonts w:ascii="Arial" w:hAnsi="Arial" w:cs="Arial"/>
+                <w:b/>
+                <w:sz w:val="22"/>
+                <w:szCs w:val="22"/>
+              </w:rPr>
+              <w:t>15/02/2013</w:t>
+            </w:r>
+          </w:p>
+        </w:tc>
+        <w:tc>
+          <w:tcPr>
+            <w:tcW w:w="7771" w:type="dxa"/>
+            <w:vAlign w:val="center"/>
+          </w:tcPr>
+          <w:p>
+            <w:pPr>
+              <w:rPr>
+                <w:rFonts w:ascii="Arial" w:hAnsi="Arial" w:cs="Arial"/>
+                <w:b/>
+                <w:sz w:val="22"/>
+                <w:szCs w:val="22"/>
+              </w:rPr>
+            </w:pPr>
+            <w:r>
+              <w:rPr>
+                <w:rFonts w:ascii="Arial" w:hAnsi="Arial" w:cs="Arial"/>
+                <w:b/>
+                <w:sz w:val="22"/>
+                <w:szCs w:val="22"/>
+              </w:rPr>
+              <w:t>Fiche de mise en configuration</w:t>
+            </w:r>
+          </w:p>
+        </w:tc>
+        <w:tc>
+          <w:tcPr>
+            <w:tcW w:w="1524" w:type="dxa"/>
+          </w:tcPr>
+          <w:p>
+            <w:pPr>
+              <w:rPr>
+                <w:rFonts w:ascii="Arial" w:hAnsi="Arial" w:cs="Arial"/>
+                <w:b/>
+                <w:sz w:val="22"/>
+                <w:szCs w:val="22"/>
+              </w:rPr>
+            </w:pPr>
+          </w:p>
+          <w:p>
+            <w:pPr>
+              <w:jc w:val="center"/>
+              <w:rPr>
+                <w:rFonts w:ascii="Arial" w:hAnsi="Arial" w:cs="Arial"/>
+                <w:b/>
+                <w:sz w:val="22"/>
+                <w:szCs w:val="22"/>
+              </w:rPr>
+            </w:pPr>
+            <w:r>
+              <w:rPr>
+                <w:rFonts w:ascii="Arial" w:hAnsi="Arial" w:cs="Arial"/>
+                <w:b/>
+                <w:color w:val="00B050"/>
+                <w:sz w:val="22"/>
+                <w:szCs w:val="22"/>
+              </w:rPr>
+              <w:t>OUI</w:t>
+            </w:r>
+          </w:p>
+        </w:tc>
+      </w:tr>
+      <w:tr>
+        <w:trPr>
+          <w:trHeight w:val="891"/>
+        </w:trPr>
+        <w:tc>
+          <w:tcPr>
+            <w:tcW w:w="1409" w:type="dxa"/>
+            <w:vAlign w:val="center"/>
+          </w:tcPr>
+          <w:p>
+            <w:pPr>
+              <w:rPr>
+                <w:rFonts w:ascii="Arial" w:hAnsi="Arial" w:cs="Arial"/>
+                <w:b/>
+                <w:sz w:val="22"/>
+                <w:szCs w:val="22"/>
+              </w:rPr>
+            </w:pPr>
+            <w:r>
+              <w:rPr>
+                <w:rFonts w:ascii="Arial" w:hAnsi="Arial" w:cs="Arial"/>
+                <w:b/>
+                <w:sz w:val="22"/>
+                <w:szCs w:val="22"/>
+              </w:rPr>
+              <w:t>15/02/2013</w:t>
+            </w:r>
+          </w:p>
+        </w:tc>
+        <w:tc>
+          <w:tcPr>
+            <w:tcW w:w="7771" w:type="dxa"/>
+            <w:vAlign w:val="center"/>
+          </w:tcPr>
+          <w:p>
+            <w:pPr>
+              <w:rPr>
+                <w:rFonts w:ascii="Arial" w:hAnsi="Arial" w:cs="Arial"/>
+                <w:b/>
+                <w:sz w:val="22"/>
+                <w:szCs w:val="22"/>
+              </w:rPr>
+            </w:pPr>
+            <w:r>
+              <w:rPr>
+                <w:rFonts w:ascii="Arial" w:hAnsi="Arial" w:cs="Arial"/>
+                <w:b/>
+                <w:sz w:val="22"/>
+                <w:szCs w:val="22"/>
+              </w:rPr>
+              <w:t>Fiche de lecture croisée – Dossier d’analyse</w:t>
+            </w:r>
+          </w:p>
+        </w:tc>
+        <w:tc>
+          <w:tcPr>
+            <w:tcW w:w="1524" w:type="dxa"/>
+          </w:tcPr>
+          <w:p>
+            <w:pPr>
+              <w:rPr>
+                <w:rFonts w:ascii="Arial" w:hAnsi="Arial" w:cs="Arial"/>
+                <w:b/>
+                <w:sz w:val="22"/>
+                <w:szCs w:val="22"/>
+              </w:rPr>
+            </w:pPr>
+          </w:p>
+          <w:p>
+            <w:pPr>
+              <w:jc w:val="center"/>
+              <w:rPr>
+                <w:rFonts w:ascii="Arial" w:hAnsi="Arial" w:cs="Arial"/>
+                <w:b/>
+                <w:sz w:val="22"/>
+                <w:szCs w:val="22"/>
+              </w:rPr>
+            </w:pPr>
+            <w:r>
+              <w:rPr>
+                <w:rFonts w:ascii="Arial" w:hAnsi="Arial" w:cs="Arial"/>
+                <w:b/>
+                <w:color w:val="00B050"/>
+                <w:sz w:val="22"/>
+                <w:szCs w:val="22"/>
+              </w:rPr>
+              <w:t>OUI</w:t>
+            </w:r>
+          </w:p>
+        </w:tc>
+      </w:tr>
+      <w:tr>
+        <w:trPr>
+          <w:trHeight w:val="891"/>
+        </w:trPr>
+        <w:tc>
+          <w:tcPr>
+            <w:tcW w:w="1409" w:type="dxa"/>
+            <w:vAlign w:val="center"/>
+          </w:tcPr>
+          <w:p>
+            <w:pPr>
+              <w:rPr>
+                <w:rFonts w:ascii="Arial" w:hAnsi="Arial" w:cs="Arial"/>
+                <w:b/>
+                <w:sz w:val="22"/>
+                <w:szCs w:val="22"/>
+              </w:rPr>
+            </w:pPr>
+            <w:r>
+              <w:rPr>
+                <w:rFonts w:ascii="Arial" w:hAnsi="Arial" w:cs="Arial"/>
+                <w:b/>
+                <w:sz w:val="22"/>
+                <w:szCs w:val="22"/>
+              </w:rPr>
+              <w:t>15/02/2013</w:t>
+            </w:r>
+          </w:p>
+        </w:tc>
+        <w:tc>
+          <w:tcPr>
+            <w:tcW w:w="7771" w:type="dxa"/>
+            <w:vAlign w:val="center"/>
+          </w:tcPr>
+          <w:p>
+            <w:pPr>
+              <w:rPr>
+                <w:rFonts w:ascii="Arial" w:hAnsi="Arial" w:cs="Arial"/>
+                <w:b/>
+                <w:sz w:val="22"/>
+                <w:szCs w:val="22"/>
+              </w:rPr>
+            </w:pPr>
+            <w:r>
+              <w:rPr>
+                <w:rFonts w:ascii="Arial" w:hAnsi="Arial" w:cs="Arial"/>
+                <w:b/>
+                <w:sz w:val="22"/>
+                <w:szCs w:val="22"/>
+              </w:rPr>
+              <w:t>Fiche de lecture croisée – Manuel d’installation</w:t>
+            </w:r>
+          </w:p>
+        </w:tc>
+        <w:tc>
+          <w:tcPr>
+            <w:tcW w:w="1524" w:type="dxa"/>
+          </w:tcPr>
+          <w:p>
+            <w:pPr>
+              <w:rPr>
+                <w:rFonts w:ascii="Arial" w:hAnsi="Arial" w:cs="Arial"/>
+                <w:b/>
+                <w:sz w:val="22"/>
+                <w:szCs w:val="22"/>
+              </w:rPr>
+            </w:pPr>
+          </w:p>
+          <w:p>
+            <w:pPr>
+              <w:jc w:val="center"/>
+              <w:rPr>
+                <w:rFonts w:ascii="Arial" w:hAnsi="Arial" w:cs="Arial"/>
+                <w:b/>
+                <w:sz w:val="22"/>
+                <w:szCs w:val="22"/>
+              </w:rPr>
+            </w:pPr>
+            <w:r>
+              <w:rPr>
+                <w:rFonts w:ascii="Arial" w:hAnsi="Arial" w:cs="Arial"/>
+                <w:b/>
+                <w:color w:val="00B050"/>
+                <w:sz w:val="22"/>
+                <w:szCs w:val="22"/>
+              </w:rPr>
+              <w:t>OUI</w:t>
+            </w:r>
+          </w:p>
+        </w:tc>
+      </w:tr>
+      <w:tr>
+        <w:trPr>
+          <w:trHeight w:val="891"/>
+        </w:trPr>
+        <w:tc>
+          <w:tcPr>
+            <w:tcW w:w="1409" w:type="dxa"/>
+            <w:vAlign w:val="center"/>
+          </w:tcPr>
+          <w:p>
+            <w:pPr>
+              <w:rPr>
+                <w:rFonts w:ascii="Arial" w:hAnsi="Arial" w:cs="Arial"/>
+                <w:b/>
+                <w:sz w:val="22"/>
+                <w:szCs w:val="22"/>
+              </w:rPr>
+            </w:pPr>
+            <w:bookmarkStart w:id="0" w:name="_GoBack" w:colFirst="0" w:colLast="0"/>
+            <w:r>
+              <w:rPr>
+                <w:rFonts w:ascii="Arial" w:hAnsi="Arial" w:cs="Arial"/>
+                <w:b/>
+                <w:sz w:val="22"/>
+                <w:szCs w:val="22"/>
+              </w:rPr>
+              <w:t>15/02/2013</w:t>
+            </w:r>
+          </w:p>
+        </w:tc>
+        <w:tc>
+          <w:tcPr>
+            <w:tcW w:w="7771" w:type="dxa"/>
+            <w:vAlign w:val="center"/>
+          </w:tcPr>
+          <w:p>
+            <w:pPr>
+              <w:rPr>
+                <w:rFonts w:ascii="Arial" w:hAnsi="Arial" w:cs="Arial"/>
+                <w:b/>
+                <w:sz w:val="22"/>
+                <w:szCs w:val="22"/>
+              </w:rPr>
+            </w:pPr>
+            <w:r>
+              <w:rPr>
+                <w:rFonts w:ascii="Arial" w:hAnsi="Arial" w:cs="Arial"/>
+                <w:b/>
+                <w:sz w:val="22"/>
+                <w:szCs w:val="22"/>
+              </w:rPr>
+              <w:t>Dossier d’analyse</w:t>
+            </w:r>
+          </w:p>
+        </w:tc>
+        <w:tc>
+          <w:tcPr>
+            <w:tcW w:w="1524" w:type="dxa"/>
+          </w:tcPr>
+          <w:p>
+            <w:pPr>
+              <w:rPr>
+                <w:rFonts w:ascii="Arial" w:hAnsi="Arial" w:cs="Arial"/>
+                <w:b/>
+                <w:sz w:val="22"/>
+                <w:szCs w:val="22"/>
+              </w:rPr>
+            </w:pPr>
+          </w:p>
+          <w:p>
+            <w:pPr>
+              <w:jc w:val="center"/>
+              <w:rPr>
+                <w:rFonts w:ascii="Arial" w:hAnsi="Arial" w:cs="Arial"/>
+                <w:b/>
+                <w:sz w:val="22"/>
+                <w:szCs w:val="22"/>
+              </w:rPr>
+            </w:pPr>
+            <w:r>
+              <w:rPr>
+                <w:rFonts w:ascii="Arial" w:hAnsi="Arial" w:cs="Arial"/>
+                <w:b/>
+                <w:color w:val="00B050"/>
+                <w:sz w:val="22"/>
+                <w:szCs w:val="22"/>
+              </w:rPr>
+              <w:t>OUI</w:t>
+            </w:r>
+          </w:p>
+        </w:tc>
+      </w:tr>
+      <w:bookmarkEnd w:id="0"/>
     </w:tbl>
     <w:p>
       <w:pPr>
@@ -640,7 +1415,29 @@
               <w:sz w:val="18"/>
               <w:szCs w:val="18"/>
             </w:rPr>
-            <w:t xml:space="preserve">Langage C++ :  Objets, classes, encapsulation </w:t>
+            <w:t xml:space="preserve">Langage C++ </w:t>
+          </w:r>
+          <w:proofErr w:type="gramStart"/>
+          <w:r>
+            <w:rPr>
+              <w:rFonts w:ascii="Arial" w:hAnsi="Arial" w:cs="Arial"/>
+              <w:i/>
+              <w:iCs/>
+              <w:sz w:val="18"/>
+              <w:szCs w:val="18"/>
+            </w:rPr>
+            <w:t>:  Objets</w:t>
+          </w:r>
+          <w:proofErr w:type="gramEnd"/>
+          <w:r>
+            <w:rPr>
+              <w:rFonts w:ascii="Arial" w:hAnsi="Arial" w:cs="Arial"/>
+              <w:i/>
+              <w:iCs/>
+              <w:sz w:val="18"/>
+              <w:szCs w:val="18"/>
+            </w:rPr>
+            <w:t xml:space="preserve">, classes, encapsulation </w:t>
           </w:r>
         </w:p>
       </w:tc>
@@ -1129,7 +1926,29 @@
               <w:sz w:val="22"/>
               <w:szCs w:val="22"/>
             </w:rPr>
-            <w:t>Lycée Rascol – ALBI</w:t>
+            <w:t xml:space="preserve">Lycée </w:t>
+          </w:r>
+          <w:proofErr w:type="spellStart"/>
+          <w:r>
+            <w:rPr>
+              <w:rFonts w:ascii="Arial" w:hAnsi="Arial" w:cs="Arial"/>
+              <w:i/>
+              <w:iCs/>
+              <w:sz w:val="22"/>
+              <w:szCs w:val="22"/>
+            </w:rPr>
+            <w:t>Rascol</w:t>
+          </w:r>
+          <w:proofErr w:type="spellEnd"/>
+          <w:r>
+            <w:rPr>
+              <w:rFonts w:ascii="Arial" w:hAnsi="Arial" w:cs="Arial"/>
+              <w:i/>
+              <w:iCs/>
+              <w:sz w:val="22"/>
+              <w:szCs w:val="22"/>
+            </w:rPr>
+            <w:t xml:space="preserve"> – ALBI</w:t>
           </w:r>
         </w:p>
         <w:p>
@@ -3888,7 +4707,7 @@
 </file>
 
 <file path=customXml/itemProps1.xml><?xml version="1.0" encoding="utf-8"?>
-<ds:datastoreItem xmlns:ds="http://schemas.openxmlformats.org/officeDocument/2006/customXml" ds:itemID="{8A735629-29B5-4977-B845-24A1EC7F18AB}">
+<ds:datastoreItem xmlns:ds="http://schemas.openxmlformats.org/officeDocument/2006/customXml" ds:itemID="{C58EB31D-7AA8-4373-AFB8-991AD04591E4}">
   <ds:schemaRefs>
     <ds:schemaRef ds:uri="http://schemas.openxmlformats.org/officeDocument/2006/bibliography"/>
   </ds:schemaRefs>

</xml_diff>